<commit_message>
Added general briefing link to design document
</commit_message>
<xml_diff>
--- a/Design Document.docx
+++ b/Design Document.docx
@@ -4,9 +4,33 @@
   <w:body>
     <w:p>
       <w:r>
-        <w:t xml:space="preserve">Link to briefing: </w:t>
+        <w:t>Link to</w:t>
+      </w:r>
+      <w:r>
+        <w:t xml:space="preserve"> general briefing: </w:t>
       </w:r>
       <w:hyperlink r:id="rId5" w:history="1">
+        <w:r>
+          <w:rPr>
+            <w:rStyle w:val="Hyperlink"/>
+          </w:rPr>
+          <w:t>https://docs.google.com/document/d/1-TcwV0nt0GsKWyX4qKG2QqaR3vDfrOzbRGmXBNk3OCg/edit</w:t>
+        </w:r>
+      </w:hyperlink>
+      <w:bookmarkStart w:id="0" w:name="_GoBack"/>
+      <w:bookmarkEnd w:id="0"/>
+    </w:p>
+    <w:p>
+      <w:r>
+        <w:t>Link to</w:t>
+      </w:r>
+      <w:r>
+        <w:t xml:space="preserve"> assignment</w:t>
+      </w:r>
+      <w:r>
+        <w:t xml:space="preserve"> briefing: </w:t>
+      </w:r>
+      <w:hyperlink r:id="rId6" w:history="1">
         <w:r>
           <w:rPr>
             <w:rStyle w:val="Hyperlink"/>
@@ -15,7 +39,7 @@
         </w:r>
       </w:hyperlink>
       <w:r>
-        <w:br/>
+        <w:t xml:space="preserve"> </w:t>
       </w:r>
     </w:p>
     <w:p>
@@ -68,8 +92,6 @@
       <w:r>
         <w:t xml:space="preserve">grid with a </w:t>
       </w:r>
-      <w:bookmarkStart w:id="0" w:name="_GoBack"/>
-      <w:bookmarkEnd w:id="0"/>
       <w:r>
         <w:t xml:space="preserve">random size between set numbers </w:t>
       </w:r>
@@ -271,6 +293,7 @@
     <w:p/>
     <w:p>
       <w:r>
+        <w:lastRenderedPageBreak/>
         <w:br w:type="page"/>
       </w:r>
     </w:p>
@@ -301,7 +324,7 @@
           <w:szCs w:val="22"/>
         </w:rPr>
       </w:pPr>
-      <w:hyperlink r:id="rId6" w:history="1">
+      <w:hyperlink r:id="rId7" w:history="1">
         <w:r>
           <w:rPr>
             <w:rStyle w:val="Hyperlink"/>
@@ -355,7 +378,7 @@
         </w:rPr>
         <w:br/>
       </w:r>
-      <w:hyperlink r:id="rId7" w:history="1">
+      <w:hyperlink r:id="rId8" w:history="1">
         <w:r>
           <w:rPr>
             <w:rStyle w:val="Hyperlink"/>

</xml_diff>